<commit_message>
add documentacijaOpisProjekta-arhitektura sustava 5.4
</commit_message>
<xml_diff>
--- a/Documentacija_OpisProjekta/Dokumentacija.docx
+++ b/Documentacija_OpisProjekta/Dokumentacija.docx
@@ -498,6 +498,8 @@
         </w:rPr>
         <w:t>elijakije, neće joj se prikazati obroci koji sadrže glutenske proizvode).</w:t>
       </w:r>
+      <w:bookmarkStart w:id="0" w:name="_GoBack"/>
+      <w:bookmarkEnd w:id="0"/>
     </w:p>
     <w:p>
       <w:pPr>
@@ -594,6 +596,15 @@
           <w:lang w:val="hr-HR"/>
         </w:rPr>
         <w:t>adaptor koji će usmjeravati pozive na ciljane microservise.</w:t>
+      </w:r>
+      <w:r>
+        <w:rPr>
+          <w:sz w:val="24"/>
+          <w:szCs w:val="24"/>
+          <w:lang w:val="hr-HR"/>
+        </w:rPr>
+        <w:br/>
+        <w:t>Kod cache-a će se koristiti Redis kao in-memory baza, koja će omogučiti brže dohvaćanje ponavljajućih upita, pošto u prvom planu se dohvaćaju cijenici.</w:t>
       </w:r>
     </w:p>
     <w:p>
@@ -1011,37 +1022,8 @@
         <w:endnoteRef/>
       </w:r>
       <w:r>
-        <w:t xml:space="preserve"> </w:t>
-      </w:r>
-      <w:proofErr w:type="spellStart"/>
-      <w:r>
-        <w:t>Kronična</w:t>
-      </w:r>
-      <w:proofErr w:type="spellEnd"/>
-      <w:r>
-        <w:t xml:space="preserve"> </w:t>
-      </w:r>
-      <w:proofErr w:type="spellStart"/>
-      <w:r>
-        <w:t>upala</w:t>
-      </w:r>
-      <w:proofErr w:type="spellEnd"/>
-      <w:r>
-        <w:t xml:space="preserve"> </w:t>
-      </w:r>
-      <w:proofErr w:type="spellStart"/>
-      <w:r>
-        <w:t>crijevne</w:t>
-      </w:r>
-      <w:proofErr w:type="spellEnd"/>
-      <w:r>
-        <w:t xml:space="preserve"> </w:t>
-      </w:r>
-      <w:proofErr w:type="spellStart"/>
-      <w:r>
-        <w:t>sluznice</w:t>
-      </w:r>
-      <w:proofErr w:type="spellEnd"/>
+        <w:t xml:space="preserve"> Kronična upala crijevne sluznice</w:t>
+      </w:r>
     </w:p>
   </w:endnote>
   <w:endnote w:id="3">
@@ -1056,31 +1038,8 @@
         <w:endnoteRef/>
       </w:r>
       <w:r>
-        <w:t xml:space="preserve"> </w:t>
-      </w:r>
-      <w:proofErr w:type="spellStart"/>
-      <w:r>
-        <w:t>Trajna</w:t>
-      </w:r>
-      <w:proofErr w:type="spellEnd"/>
-      <w:r>
-        <w:t xml:space="preserve"> </w:t>
-      </w:r>
-      <w:proofErr w:type="spellStart"/>
-      <w:r>
-        <w:t>nepodnošljivost</w:t>
-      </w:r>
-      <w:proofErr w:type="spellEnd"/>
-      <w:r>
-        <w:t xml:space="preserve"> </w:t>
-      </w:r>
-      <w:proofErr w:type="spellStart"/>
-      <w:r>
-        <w:t>glutena</w:t>
-      </w:r>
-      <w:bookmarkStart w:id="0" w:name="_GoBack"/>
-      <w:bookmarkEnd w:id="0"/>
-      <w:proofErr w:type="spellEnd"/>
+        <w:t xml:space="preserve"> Trajna nepodnošljivost glutena</w:t>
+      </w:r>
     </w:p>
   </w:endnote>
 </w:endnotes>
@@ -2055,6 +2014,15 @@
 </file>
 
 <file path=customXml/item1.xml><?xml version="1.0" encoding="utf-8"?>
+<?mso-contentType ?>
+<FormTemplates xmlns="http://schemas.microsoft.com/sharepoint/v3/contenttype/forms">
+  <Display>DocumentLibraryForm</Display>
+  <Edit>DocumentLibraryForm</Edit>
+  <New>DocumentLibraryForm</New>
+</FormTemplates>
+</file>
+
+<file path=customXml/item2.xml><?xml version="1.0" encoding="utf-8"?>
 <ct:contentTypeSchema xmlns:ct="http://schemas.microsoft.com/office/2006/metadata/contentType" xmlns:ma="http://schemas.microsoft.com/office/2006/metadata/properties/metaAttributes" ct:_="" ma:_="" ma:contentTypeName="Document" ma:contentTypeID="0x010100815D17C64BF32144A5B5AD6C438CCCBA" ma:contentTypeVersion="2" ma:contentTypeDescription="Create a new document." ma:contentTypeScope="" ma:versionID="1ba6e9cfa828abd6501d4aa701cdda17">
   <xsd:schema xmlns:xsd="http://www.w3.org/2001/XMLSchema" xmlns:xs="http://www.w3.org/2001/XMLSchema" xmlns:p="http://schemas.microsoft.com/office/2006/metadata/properties" xmlns:ns2="bc74d584-4ddc-45ce-9594-1320999124dc" targetNamespace="http://schemas.microsoft.com/office/2006/metadata/properties" ma:root="true" ma:fieldsID="1f5427ef0dfeb4b577d4f6032637aaf6" ns2:_="">
     <xsd:import namespace="bc74d584-4ddc-45ce-9594-1320999124dc"/>
@@ -2186,15 +2154,6 @@
 </ct:contentTypeSchema>
 </file>
 
-<file path=customXml/item2.xml><?xml version="1.0" encoding="utf-8"?>
-<?mso-contentType ?>
-<FormTemplates xmlns="http://schemas.microsoft.com/sharepoint/v3/contenttype/forms">
-  <Display>DocumentLibraryForm</Display>
-  <Edit>DocumentLibraryForm</Edit>
-  <New>DocumentLibraryForm</New>
-</FormTemplates>
-</file>
-
 <file path=customXml/item3.xml><?xml version="1.0" encoding="utf-8"?>
 <p:properties xmlns:p="http://schemas.microsoft.com/office/2006/metadata/properties" xmlns:xsi="http://www.w3.org/2001/XMLSchema-instance" xmlns:pc="http://schemas.microsoft.com/office/infopath/2007/PartnerControls">
   <documentManagement/>
@@ -2206,6 +2165,14 @@
 </file>
 
 <file path=customXml/itemProps1.xml><?xml version="1.0" encoding="utf-8"?>
+<ds:datastoreItem xmlns:ds="http://schemas.openxmlformats.org/officeDocument/2006/customXml" ds:itemID="{35A3CEDA-1055-4F81-B2C1-B5A69DFA4AF7}">
+  <ds:schemaRefs>
+    <ds:schemaRef ds:uri="http://schemas.microsoft.com/sharepoint/v3/contenttype/forms"/>
+  </ds:schemaRefs>
+</ds:datastoreItem>
+</file>
+
+<file path=customXml/itemProps2.xml><?xml version="1.0" encoding="utf-8"?>
 <ds:datastoreItem xmlns:ds="http://schemas.openxmlformats.org/officeDocument/2006/customXml" ds:itemID="{9F281269-DCCC-4330-8465-4988C5C5397E}">
   <ds:schemaRefs>
     <ds:schemaRef ds:uri="http://schemas.microsoft.com/office/2006/metadata/contentType"/>
@@ -2223,14 +2190,6 @@
 </ds:datastoreItem>
 </file>
 
-<file path=customXml/itemProps2.xml><?xml version="1.0" encoding="utf-8"?>
-<ds:datastoreItem xmlns:ds="http://schemas.openxmlformats.org/officeDocument/2006/customXml" ds:itemID="{35A3CEDA-1055-4F81-B2C1-B5A69DFA4AF7}">
-  <ds:schemaRefs>
-    <ds:schemaRef ds:uri="http://schemas.microsoft.com/sharepoint/v3/contenttype/forms"/>
-  </ds:schemaRefs>
-</ds:datastoreItem>
-</file>
-
 <file path=customXml/itemProps3.xml><?xml version="1.0" encoding="utf-8"?>
 <ds:datastoreItem xmlns:ds="http://schemas.openxmlformats.org/officeDocument/2006/customXml" ds:itemID="{D83D7800-6647-4F96-B0C1-38F42EADC1AB}">
   <ds:schemaRefs>
@@ -2241,7 +2200,7 @@
 </file>
 
 <file path=customXml/itemProps4.xml><?xml version="1.0" encoding="utf-8"?>
-<ds:datastoreItem xmlns:ds="http://schemas.openxmlformats.org/officeDocument/2006/customXml" ds:itemID="{8A77E08F-D298-4F8E-A77A-4482F4594EFA}">
+<ds:datastoreItem xmlns:ds="http://schemas.openxmlformats.org/officeDocument/2006/customXml" ds:itemID="{30898F41-27E2-4262-B130-6292882901A4}">
   <ds:schemaRefs>
     <ds:schemaRef ds:uri="http://schemas.openxmlformats.org/officeDocument/2006/bibliography"/>
   </ds:schemaRefs>

</xml_diff>

<commit_message>
slika dodana u word
</commit_message>
<xml_diff>
--- a/Documentacija_OpisProjekta/Dokumentacija.docx
+++ b/Documentacija_OpisProjekta/Dokumentacija.docx
@@ -498,8 +498,6 @@
         </w:rPr>
         <w:t>elijakije, neće joj se prikazati obroci koji sadrže glutenske proizvode).</w:t>
       </w:r>
-      <w:bookmarkStart w:id="0" w:name="_GoBack"/>
-      <w:bookmarkEnd w:id="0"/>
     </w:p>
     <w:p>
       <w:pPr>
@@ -519,7 +517,7 @@
         </w:rPr>
         <w:t>Arhitektura su</w:t>
       </w:r>
-      <w:bookmarkStart w:id="1" w:name="_Hlk34673314"/>
+      <w:bookmarkStart w:id="0" w:name="_Hlk34673314"/>
       <w:r>
         <w:rPr>
           <w:sz w:val="44"/>
@@ -529,7 +527,7 @@
         </w:rPr>
         <w:t>stava</w:t>
       </w:r>
-      <w:bookmarkEnd w:id="1"/>
+      <w:bookmarkEnd w:id="0"/>
     </w:p>
     <w:p>
       <w:pPr>
@@ -676,6 +674,26 @@
           <w:u w:val="single"/>
           <w:lang w:val="hr-HR"/>
         </w:rPr>
+      </w:pPr>
+    </w:p>
+    <w:p>
+      <w:pPr>
+        <w:rPr>
+          <w:sz w:val="44"/>
+          <w:szCs w:val="44"/>
+          <w:u w:val="single"/>
+          <w:lang w:val="hr-HR"/>
+        </w:rPr>
+      </w:pPr>
+    </w:p>
+    <w:p>
+      <w:pPr>
+        <w:rPr>
+          <w:sz w:val="44"/>
+          <w:szCs w:val="44"/>
+          <w:u w:val="single"/>
+          <w:lang w:val="hr-HR"/>
+        </w:rPr>
         <w:sectPr>
           <w:headerReference w:type="default" r:id="rId11"/>
           <w:footerReference w:type="default" r:id="rId12"/>
@@ -685,6 +703,66 @@
           <w:docGrid w:linePitch="360"/>
         </w:sectPr>
       </w:pPr>
+      <w:r>
+        <w:rPr>
+          <w:b/>
+          <w:bCs/>
+          <w:noProof/>
+          <w:sz w:val="72"/>
+          <w:szCs w:val="72"/>
+          <w:lang w:val="hr-HR"/>
+        </w:rPr>
+        <w:drawing>
+          <wp:inline distT="0" distB="0" distL="0" distR="0" wp14:anchorId="5243319A" wp14:editId="76D2B59C">
+            <wp:extent cx="5935980" cy="4183380"/>
+            <wp:effectExtent l="0" t="0" r="7620" b="7620"/>
+            <wp:docPr id="4" name="Picture 4"/>
+            <wp:cNvGraphicFramePr>
+              <a:graphicFrameLocks xmlns:a="http://schemas.openxmlformats.org/drawingml/2006/main" noChangeAspect="1"/>
+            </wp:cNvGraphicFramePr>
+            <a:graphic xmlns:a="http://schemas.openxmlformats.org/drawingml/2006/main">
+              <a:graphicData uri="http://schemas.openxmlformats.org/drawingml/2006/picture">
+                <pic:pic xmlns:pic="http://schemas.openxmlformats.org/drawingml/2006/picture">
+                  <pic:nvPicPr>
+                    <pic:cNvPr id="0" name="Picture 1"/>
+                    <pic:cNvPicPr>
+                      <a:picLocks noChangeAspect="1" noChangeArrowheads="1"/>
+                    </pic:cNvPicPr>
+                  </pic:nvPicPr>
+                  <pic:blipFill>
+                    <a:blip r:embed="rId13" cstate="print">
+                      <a:extLst>
+                        <a:ext uri="{28A0092B-C50C-407E-A947-70E740481C1C}">
+                          <a14:useLocalDpi xmlns:a14="http://schemas.microsoft.com/office/drawing/2010/main" val="0"/>
+                        </a:ext>
+                      </a:extLst>
+                    </a:blip>
+                    <a:srcRect/>
+                    <a:stretch>
+                      <a:fillRect/>
+                    </a:stretch>
+                  </pic:blipFill>
+                  <pic:spPr bwMode="auto">
+                    <a:xfrm>
+                      <a:off x="0" y="0"/>
+                      <a:ext cx="5935980" cy="4183380"/>
+                    </a:xfrm>
+                    <a:prstGeom prst="rect">
+                      <a:avLst/>
+                    </a:prstGeom>
+                    <a:noFill/>
+                    <a:ln>
+                      <a:noFill/>
+                    </a:ln>
+                  </pic:spPr>
+                </pic:pic>
+              </a:graphicData>
+            </a:graphic>
+          </wp:inline>
+        </w:drawing>
+      </w:r>
+      <w:bookmarkStart w:id="1" w:name="_GoBack"/>
+      <w:bookmarkEnd w:id="1"/>
     </w:p>
     <w:p>
       <w:pPr>
@@ -852,7 +930,7 @@
                     </pic:cNvPicPr>
                   </pic:nvPicPr>
                   <pic:blipFill>
-                    <a:blip r:embed="rId13">
+                    <a:blip r:embed="rId14">
                       <a:extLst>
                         <a:ext uri="{28A0092B-C50C-407E-A947-70E740481C1C}">
                           <a14:useLocalDpi xmlns:a14="http://schemas.microsoft.com/office/drawing/2010/main" val="0"/>
@@ -943,7 +1021,7 @@
                     <pic:cNvPicPr/>
                   </pic:nvPicPr>
                   <pic:blipFill>
-                    <a:blip r:embed="rId14">
+                    <a:blip r:embed="rId15">
                       <a:extLst>
                         <a:ext uri="{28A0092B-C50C-407E-A947-70E740481C1C}">
                           <a14:useLocalDpi xmlns:a14="http://schemas.microsoft.com/office/drawing/2010/main" val="0"/>
@@ -2014,15 +2092,6 @@
 </file>
 
 <file path=customXml/item1.xml><?xml version="1.0" encoding="utf-8"?>
-<?mso-contentType ?>
-<FormTemplates xmlns="http://schemas.microsoft.com/sharepoint/v3/contenttype/forms">
-  <Display>DocumentLibraryForm</Display>
-  <Edit>DocumentLibraryForm</Edit>
-  <New>DocumentLibraryForm</New>
-</FormTemplates>
-</file>
-
-<file path=customXml/item2.xml><?xml version="1.0" encoding="utf-8"?>
 <ct:contentTypeSchema xmlns:ct="http://schemas.microsoft.com/office/2006/metadata/contentType" xmlns:ma="http://schemas.microsoft.com/office/2006/metadata/properties/metaAttributes" ct:_="" ma:_="" ma:contentTypeName="Document" ma:contentTypeID="0x010100815D17C64BF32144A5B5AD6C438CCCBA" ma:contentTypeVersion="2" ma:contentTypeDescription="Create a new document." ma:contentTypeScope="" ma:versionID="1ba6e9cfa828abd6501d4aa701cdda17">
   <xsd:schema xmlns:xsd="http://www.w3.org/2001/XMLSchema" xmlns:xs="http://www.w3.org/2001/XMLSchema" xmlns:p="http://schemas.microsoft.com/office/2006/metadata/properties" xmlns:ns2="bc74d584-4ddc-45ce-9594-1320999124dc" targetNamespace="http://schemas.microsoft.com/office/2006/metadata/properties" ma:root="true" ma:fieldsID="1f5427ef0dfeb4b577d4f6032637aaf6" ns2:_="">
     <xsd:import namespace="bc74d584-4ddc-45ce-9594-1320999124dc"/>
@@ -2154,6 +2223,15 @@
 </ct:contentTypeSchema>
 </file>
 
+<file path=customXml/item2.xml><?xml version="1.0" encoding="utf-8"?>
+<?mso-contentType ?>
+<FormTemplates xmlns="http://schemas.microsoft.com/sharepoint/v3/contenttype/forms">
+  <Display>DocumentLibraryForm</Display>
+  <Edit>DocumentLibraryForm</Edit>
+  <New>DocumentLibraryForm</New>
+</FormTemplates>
+</file>
+
 <file path=customXml/item3.xml><?xml version="1.0" encoding="utf-8"?>
 <p:properties xmlns:p="http://schemas.microsoft.com/office/2006/metadata/properties" xmlns:xsi="http://www.w3.org/2001/XMLSchema-instance" xmlns:pc="http://schemas.microsoft.com/office/infopath/2007/PartnerControls">
   <documentManagement/>
@@ -2165,14 +2243,6 @@
 </file>
 
 <file path=customXml/itemProps1.xml><?xml version="1.0" encoding="utf-8"?>
-<ds:datastoreItem xmlns:ds="http://schemas.openxmlformats.org/officeDocument/2006/customXml" ds:itemID="{35A3CEDA-1055-4F81-B2C1-B5A69DFA4AF7}">
-  <ds:schemaRefs>
-    <ds:schemaRef ds:uri="http://schemas.microsoft.com/sharepoint/v3/contenttype/forms"/>
-  </ds:schemaRefs>
-</ds:datastoreItem>
-</file>
-
-<file path=customXml/itemProps2.xml><?xml version="1.0" encoding="utf-8"?>
 <ds:datastoreItem xmlns:ds="http://schemas.openxmlformats.org/officeDocument/2006/customXml" ds:itemID="{9F281269-DCCC-4330-8465-4988C5C5397E}">
   <ds:schemaRefs>
     <ds:schemaRef ds:uri="http://schemas.microsoft.com/office/2006/metadata/contentType"/>
@@ -2190,6 +2260,14 @@
 </ds:datastoreItem>
 </file>
 
+<file path=customXml/itemProps2.xml><?xml version="1.0" encoding="utf-8"?>
+<ds:datastoreItem xmlns:ds="http://schemas.openxmlformats.org/officeDocument/2006/customXml" ds:itemID="{35A3CEDA-1055-4F81-B2C1-B5A69DFA4AF7}">
+  <ds:schemaRefs>
+    <ds:schemaRef ds:uri="http://schemas.microsoft.com/sharepoint/v3/contenttype/forms"/>
+  </ds:schemaRefs>
+</ds:datastoreItem>
+</file>
+
 <file path=customXml/itemProps3.xml><?xml version="1.0" encoding="utf-8"?>
 <ds:datastoreItem xmlns:ds="http://schemas.openxmlformats.org/officeDocument/2006/customXml" ds:itemID="{D83D7800-6647-4F96-B0C1-38F42EADC1AB}">
   <ds:schemaRefs>
@@ -2200,7 +2278,7 @@
 </file>
 
 <file path=customXml/itemProps4.xml><?xml version="1.0" encoding="utf-8"?>
-<ds:datastoreItem xmlns:ds="http://schemas.openxmlformats.org/officeDocument/2006/customXml" ds:itemID="{30898F41-27E2-4262-B130-6292882901A4}">
+<ds:datastoreItem xmlns:ds="http://schemas.openxmlformats.org/officeDocument/2006/customXml" ds:itemID="{2273E229-B613-42EA-8280-3EE1C5F1929E}">
   <ds:schemaRefs>
     <ds:schemaRef ds:uri="http://schemas.openxmlformats.org/officeDocument/2006/bibliography"/>
   </ds:schemaRefs>

</xml_diff>